<commit_message>
Update POST-Responce With File Download
</commit_message>
<xml_diff>
--- a/editor_lesson/static/data/save/file.docx
+++ b/editor_lesson/static/data/save/file.docx
@@ -309,7 +309,7 @@
         </w:rPr>
       </w:pPr>
       <w:r>
-        <w:t>- 10:15 – 12:00 – sdfas по дисциплине «dfsadf» гр. asd: sadfs adfasdf asd. sadfasd. заменить на fasdf asdfas df.asdfasd.;</w:t>
+        <w:t>- 10:15 – 12:00 – лекция по дисциплине «Разработка и сопровождение программных систем» гр. ПИ-331, ПИ-332: проф., д.э.н.  Долженко  А.. И.. заменить на ст. преп. Гречкину В..Ю..;</w:t>
       </w:r>
     </w:p>
     <w:p>
@@ -333,7 +333,7 @@
       </w:pPr>
       <w:r>
         <w:tab/>
-        <w:t>Причина: fas</w:t>
+        <w:t>Причина: По состоянию здоровья проф., д.э.н. Долженко А.И. и доц., к.э.н. Аручиди Н.А</w:t>
       </w:r>
     </w:p>
     <w:p>

</xml_diff>